<commit_message>
Modif PP + début mobile + phtml devenu php + ajout infobull dans le fichier JS
</commit_message>
<xml_diff>
--- a/ressources/Dossier Projet.docx
+++ b/ressources/Dossier Projet.docx
@@ -1949,7 +1949,13 @@
         <w:spacing w:after="0" w:line="240" w:lineRule="auto"/>
       </w:pPr>
       <w:r>
-        <w:t>Smite est un jeu vidéo de type MOBA (Multiplayer Online Battle Arena) développé par Hi-</w:t>
+        <w:t>Smite est un jeu vidéo de type MOBA (Multiplayer Online Battle Arena) développé</w:t>
+      </w:r>
+      <w:r>
+        <w:t xml:space="preserve"> et édité</w:t>
+      </w:r>
+      <w:r>
+        <w:t xml:space="preserve"> par Hi-</w:t>
       </w:r>
       <w:proofErr w:type="spellStart"/>
       <w:r>
@@ -2314,27 +2320,49 @@
           <w:b/>
           <w:bCs/>
         </w:rPr>
-        <w:t xml:space="preserve">Python : </w:t>
-      </w:r>
-      <w:r>
-        <w:rPr>
-          <w:rFonts w:asciiTheme="minorHAnsi" w:hAnsiTheme="minorHAnsi" w:cstheme="minorHAnsi"/>
-        </w:rPr>
-        <w:t>Utilisé pour la version statique du site web</w:t>
-      </w:r>
-    </w:p>
-    <w:p>
-      <w:pPr>
-        <w:rPr>
-          <w:rFonts w:asciiTheme="minorHAnsi" w:hAnsiTheme="minorHAnsi" w:cstheme="minorHAnsi"/>
-        </w:rPr>
-      </w:pPr>
+        <w:t>Python </w:t>
+      </w:r>
       <w:r>
         <w:rPr>
           <w:rFonts w:ascii="Arial Rounded MT Bold" w:hAnsi="Arial Rounded MT Bold"/>
           <w:b/>
           <w:bCs/>
         </w:rPr>
+        <w:t>3.9.5</w:t>
+      </w:r>
+      <w:r>
+        <w:rPr>
+          <w:rFonts w:ascii="Arial Rounded MT Bold" w:hAnsi="Arial Rounded MT Bold"/>
+          <w:b/>
+          <w:bCs/>
+        </w:rPr>
+        <w:t xml:space="preserve">: </w:t>
+      </w:r>
+      <w:r>
+        <w:rPr>
+          <w:rFonts w:asciiTheme="minorHAnsi" w:hAnsiTheme="minorHAnsi" w:cstheme="minorHAnsi"/>
+        </w:rPr>
+        <w:t xml:space="preserve">Utilisé pour </w:t>
+      </w:r>
+      <w:r>
+        <w:rPr>
+          <w:rFonts w:asciiTheme="minorHAnsi" w:hAnsiTheme="minorHAnsi" w:cstheme="minorHAnsi"/>
+        </w:rPr>
+        <w:t>la réalisation de la fonction</w:t>
+      </w:r>
+    </w:p>
+    <w:p>
+      <w:pPr>
+        <w:rPr>
+          <w:rFonts w:asciiTheme="minorHAnsi" w:hAnsiTheme="minorHAnsi" w:cstheme="minorHAnsi"/>
+        </w:rPr>
+      </w:pPr>
+      <w:r>
+        <w:rPr>
+          <w:rFonts w:ascii="Arial Rounded MT Bold" w:hAnsi="Arial Rounded MT Bold"/>
+          <w:b/>
+          <w:bCs/>
+        </w:rPr>
         <w:t xml:space="preserve">Visual Studio Code : </w:t>
       </w:r>
       <w:r>
@@ -2342,6 +2370,72 @@
           <w:rFonts w:asciiTheme="minorHAnsi" w:hAnsiTheme="minorHAnsi" w:cstheme="minorHAnsi"/>
         </w:rPr>
         <w:t>L’éditeur de texte pour le développement du site</w:t>
+      </w:r>
+    </w:p>
+    <w:p>
+      <w:pPr>
+        <w:rPr>
+          <w:rFonts w:asciiTheme="minorHAnsi" w:hAnsiTheme="minorHAnsi" w:cstheme="minorHAnsi"/>
+        </w:rPr>
+      </w:pPr>
+      <w:r>
+        <w:rPr>
+          <w:rFonts w:ascii="Arial Rounded MT Bold" w:hAnsi="Arial Rounded MT Bold"/>
+          <w:b/>
+          <w:bCs/>
+        </w:rPr>
+        <w:t xml:space="preserve">Trello : </w:t>
+      </w:r>
+      <w:r>
+        <w:rPr>
+          <w:rFonts w:asciiTheme="minorHAnsi" w:hAnsiTheme="minorHAnsi" w:cstheme="minorHAnsi"/>
+        </w:rPr>
+        <w:t>Pour l’organisation du projet</w:t>
+      </w:r>
+    </w:p>
+    <w:p>
+      <w:pPr>
+        <w:rPr>
+          <w:rFonts w:asciiTheme="minorHAnsi" w:hAnsiTheme="minorHAnsi" w:cstheme="minorHAnsi"/>
+        </w:rPr>
+      </w:pPr>
+      <w:proofErr w:type="spellStart"/>
+      <w:r>
+        <w:rPr>
+          <w:rFonts w:ascii="Arial Rounded MT Bold" w:hAnsi="Arial Rounded MT Bold"/>
+          <w:b/>
+          <w:bCs/>
+        </w:rPr>
+        <w:t>Geo</w:t>
+      </w:r>
+      <w:proofErr w:type="spellEnd"/>
+      <w:r>
+        <w:rPr>
+          <w:rFonts w:ascii="Arial Rounded MT Bold" w:hAnsi="Arial Rounded MT Bold"/>
+          <w:b/>
+          <w:bCs/>
+        </w:rPr>
+        <w:t xml:space="preserve"> Data Viewer : </w:t>
+      </w:r>
+      <w:r>
+        <w:rPr>
+          <w:rFonts w:asciiTheme="minorHAnsi" w:hAnsiTheme="minorHAnsi" w:cstheme="minorHAnsi"/>
+        </w:rPr>
+        <w:t xml:space="preserve">Pour visualiser sur une </w:t>
+      </w:r>
+      <w:proofErr w:type="spellStart"/>
+      <w:r>
+        <w:rPr>
+          <w:rFonts w:asciiTheme="minorHAnsi" w:hAnsiTheme="minorHAnsi" w:cstheme="minorHAnsi"/>
+        </w:rPr>
+        <w:t>map</w:t>
+      </w:r>
+      <w:proofErr w:type="spellEnd"/>
+      <w:r>
+        <w:rPr>
+          <w:rFonts w:asciiTheme="minorHAnsi" w:hAnsiTheme="minorHAnsi" w:cstheme="minorHAnsi"/>
+        </w:rPr>
+        <w:t>.</w:t>
       </w:r>
     </w:p>
     <w:p>
@@ -2492,8 +2586,307 @@
         <w:t xml:space="preserve"> les bâtiments et devra choisir son bâtiment. Une fonction va vérifier ensuite s’il est éligible à la fibre et renverra à l’utilisateur le résultat.</w:t>
       </w:r>
     </w:p>
+    <w:p>
+      <w:r>
+        <w:rPr>
+          <w:noProof/>
+        </w:rPr>
+        <w:drawing>
+          <wp:inline distT="0" distB="0" distL="0" distR="0" wp14:anchorId="2CB1F9BA" wp14:editId="7260A0A8">
+            <wp:extent cx="5255136" cy="4079020"/>
+            <wp:effectExtent l="0" t="0" r="3175" b="0"/>
+            <wp:docPr id="9" name="Image 9"/>
+            <wp:cNvGraphicFramePr>
+              <a:graphicFrameLocks xmlns:a="http://schemas.openxmlformats.org/drawingml/2006/main" noChangeAspect="1"/>
+            </wp:cNvGraphicFramePr>
+            <a:graphic xmlns:a="http://schemas.openxmlformats.org/drawingml/2006/main">
+              <a:graphicData uri="http://schemas.openxmlformats.org/drawingml/2006/picture">
+                <pic:pic xmlns:pic="http://schemas.openxmlformats.org/drawingml/2006/picture">
+                  <pic:nvPicPr>
+                    <pic:cNvPr id="0" name="Picture 1"/>
+                    <pic:cNvPicPr>
+                      <a:picLocks noChangeAspect="1" noChangeArrowheads="1"/>
+                    </pic:cNvPicPr>
+                  </pic:nvPicPr>
+                  <pic:blipFill>
+                    <a:blip r:embed="rId10">
+                      <a:extLst>
+                        <a:ext uri="{28A0092B-C50C-407E-A947-70E740481C1C}">
+                          <a14:useLocalDpi xmlns:a14="http://schemas.microsoft.com/office/drawing/2010/main" val="0"/>
+                        </a:ext>
+                      </a:extLst>
+                    </a:blip>
+                    <a:srcRect/>
+                    <a:stretch>
+                      <a:fillRect/>
+                    </a:stretch>
+                  </pic:blipFill>
+                  <pic:spPr bwMode="auto">
+                    <a:xfrm>
+                      <a:off x="0" y="0"/>
+                      <a:ext cx="5269279" cy="4089998"/>
+                    </a:xfrm>
+                    <a:prstGeom prst="rect">
+                      <a:avLst/>
+                    </a:prstGeom>
+                    <a:noFill/>
+                    <a:ln>
+                      <a:noFill/>
+                    </a:ln>
+                  </pic:spPr>
+                </pic:pic>
+              </a:graphicData>
+            </a:graphic>
+          </wp:inline>
+        </w:drawing>
+      </w:r>
+    </w:p>
+    <w:p>
+      <w:pPr>
+        <w:pStyle w:val="Titre2"/>
+      </w:pPr>
+      <w:r>
+        <w:lastRenderedPageBreak/>
+        <w:t>Exemple de document en anglais</w:t>
+      </w:r>
+    </w:p>
+    <w:p>
+      <w:r>
+        <w:tab/>
+        <w:t xml:space="preserve">Je me suis servi de plusieurs documents afin d’apprendre le Python et pour exploiter des modules. Je vais donc donner comme exemple la documentation de la fonction </w:t>
+      </w:r>
+      <w:proofErr w:type="spellStart"/>
+      <w:r>
+        <w:t>Proj</w:t>
+      </w:r>
+      <w:proofErr w:type="spellEnd"/>
+      <w:r>
+        <w:t xml:space="preserve"> du module </w:t>
+      </w:r>
+      <w:proofErr w:type="spellStart"/>
+      <w:r>
+        <w:t>Pyproj</w:t>
+      </w:r>
+      <w:proofErr w:type="spellEnd"/>
+      <w:r>
+        <w:t>.</w:t>
+      </w:r>
+    </w:p>
+    <w:p>
+      <w:pPr>
+        <w:jc w:val="center"/>
+      </w:pPr>
+      <w:r>
+        <w:rPr>
+          <w:noProof/>
+        </w:rPr>
+        <w:drawing>
+          <wp:inline distT="0" distB="0" distL="0" distR="0" wp14:anchorId="6FAC3F47" wp14:editId="7AC089CD">
+            <wp:extent cx="4190337" cy="6950301"/>
+            <wp:effectExtent l="0" t="0" r="1270" b="3175"/>
+            <wp:docPr id="11" name="Image 11"/>
+            <wp:cNvGraphicFramePr>
+              <a:graphicFrameLocks xmlns:a="http://schemas.openxmlformats.org/drawingml/2006/main" noChangeAspect="1"/>
+            </wp:cNvGraphicFramePr>
+            <a:graphic xmlns:a="http://schemas.openxmlformats.org/drawingml/2006/main">
+              <a:graphicData uri="http://schemas.openxmlformats.org/drawingml/2006/picture">
+                <pic:pic xmlns:pic="http://schemas.openxmlformats.org/drawingml/2006/picture">
+                  <pic:nvPicPr>
+                    <pic:cNvPr id="0" name="Picture 3"/>
+                    <pic:cNvPicPr>
+                      <a:picLocks noChangeAspect="1" noChangeArrowheads="1"/>
+                    </pic:cNvPicPr>
+                  </pic:nvPicPr>
+                  <pic:blipFill>
+                    <a:blip r:embed="rId11">
+                      <a:extLst>
+                        <a:ext uri="{28A0092B-C50C-407E-A947-70E740481C1C}">
+                          <a14:useLocalDpi xmlns:a14="http://schemas.microsoft.com/office/drawing/2010/main" val="0"/>
+                        </a:ext>
+                      </a:extLst>
+                    </a:blip>
+                    <a:srcRect/>
+                    <a:stretch>
+                      <a:fillRect/>
+                    </a:stretch>
+                  </pic:blipFill>
+                  <pic:spPr bwMode="auto">
+                    <a:xfrm>
+                      <a:off x="0" y="0"/>
+                      <a:ext cx="4203484" cy="6972107"/>
+                    </a:xfrm>
+                    <a:prstGeom prst="rect">
+                      <a:avLst/>
+                    </a:prstGeom>
+                    <a:noFill/>
+                    <a:ln>
+                      <a:noFill/>
+                    </a:ln>
+                  </pic:spPr>
+                </pic:pic>
+              </a:graphicData>
+            </a:graphic>
+          </wp:inline>
+        </w:drawing>
+      </w:r>
+    </w:p>
+    <w:p>
+      <w:r>
+        <w:t xml:space="preserve">Cette fonction sert à convertir les projections géographiques. J’ai </w:t>
+      </w:r>
+      <w:r>
+        <w:t>dû</w:t>
+      </w:r>
+      <w:r>
+        <w:t xml:space="preserve"> m’en servir</w:t>
+      </w:r>
+      <w:r>
+        <w:t xml:space="preserve"> pour convertir du RGF93 (Projection géographique Française) en WGS 84(Projection géographique Mondial)</w:t>
+      </w:r>
+    </w:p>
     <w:p/>
     <w:p/>
+    <w:p>
+      <w:pPr>
+        <w:rPr>
+          <w:i/>
+          <w:iCs/>
+        </w:rPr>
+      </w:pPr>
+      <w:r>
+        <w:rPr>
+          <w:i/>
+          <w:iCs/>
+        </w:rPr>
+        <w:lastRenderedPageBreak/>
+        <w:t>Variable de préparation à la conversion</w:t>
+      </w:r>
+    </w:p>
+    <w:p>
+      <w:r>
+        <w:rPr>
+          <w:noProof/>
+        </w:rPr>
+        <w:drawing>
+          <wp:inline distT="0" distB="0" distL="0" distR="0" wp14:anchorId="6634761F" wp14:editId="46B17CBC">
+            <wp:extent cx="5756910" cy="715645"/>
+            <wp:effectExtent l="0" t="0" r="0" b="8255"/>
+            <wp:docPr id="12" name="Image 12"/>
+            <wp:cNvGraphicFramePr>
+              <a:graphicFrameLocks xmlns:a="http://schemas.openxmlformats.org/drawingml/2006/main" noChangeAspect="1"/>
+            </wp:cNvGraphicFramePr>
+            <a:graphic xmlns:a="http://schemas.openxmlformats.org/drawingml/2006/main">
+              <a:graphicData uri="http://schemas.openxmlformats.org/drawingml/2006/picture">
+                <pic:pic xmlns:pic="http://schemas.openxmlformats.org/drawingml/2006/picture">
+                  <pic:nvPicPr>
+                    <pic:cNvPr id="0" name="Picture 4"/>
+                    <pic:cNvPicPr>
+                      <a:picLocks noChangeAspect="1" noChangeArrowheads="1"/>
+                    </pic:cNvPicPr>
+                  </pic:nvPicPr>
+                  <pic:blipFill>
+                    <a:blip r:embed="rId12">
+                      <a:extLst>
+                        <a:ext uri="{28A0092B-C50C-407E-A947-70E740481C1C}">
+                          <a14:useLocalDpi xmlns:a14="http://schemas.microsoft.com/office/drawing/2010/main" val="0"/>
+                        </a:ext>
+                      </a:extLst>
+                    </a:blip>
+                    <a:srcRect/>
+                    <a:stretch>
+                      <a:fillRect/>
+                    </a:stretch>
+                  </pic:blipFill>
+                  <pic:spPr bwMode="auto">
+                    <a:xfrm>
+                      <a:off x="0" y="0"/>
+                      <a:ext cx="5756910" cy="715645"/>
+                    </a:xfrm>
+                    <a:prstGeom prst="rect">
+                      <a:avLst/>
+                    </a:prstGeom>
+                    <a:noFill/>
+                    <a:ln>
+                      <a:noFill/>
+                    </a:ln>
+                  </pic:spPr>
+                </pic:pic>
+              </a:graphicData>
+            </a:graphic>
+          </wp:inline>
+        </w:drawing>
+      </w:r>
+    </w:p>
+    <w:p>
+      <w:pPr>
+        <w:rPr>
+          <w:i/>
+          <w:iCs/>
+        </w:rPr>
+      </w:pPr>
+      <w:r>
+        <w:rPr>
+          <w:i/>
+          <w:iCs/>
+        </w:rPr>
+        <w:t xml:space="preserve">Conversion de projection </w:t>
+      </w:r>
+    </w:p>
+    <w:p>
+      <w:r>
+        <w:rPr>
+          <w:noProof/>
+        </w:rPr>
+        <w:drawing>
+          <wp:inline distT="0" distB="0" distL="0" distR="0" wp14:anchorId="34F73D25" wp14:editId="425F8688">
+            <wp:extent cx="5776094" cy="516835"/>
+            <wp:effectExtent l="0" t="0" r="0" b="0"/>
+            <wp:docPr id="13" name="Image 13"/>
+            <wp:cNvGraphicFramePr>
+              <a:graphicFrameLocks xmlns:a="http://schemas.openxmlformats.org/drawingml/2006/main" noChangeAspect="1"/>
+            </wp:cNvGraphicFramePr>
+            <a:graphic xmlns:a="http://schemas.openxmlformats.org/drawingml/2006/main">
+              <a:graphicData uri="http://schemas.openxmlformats.org/drawingml/2006/picture">
+                <pic:pic xmlns:pic="http://schemas.openxmlformats.org/drawingml/2006/picture">
+                  <pic:nvPicPr>
+                    <pic:cNvPr id="0" name="Picture 5"/>
+                    <pic:cNvPicPr>
+                      <a:picLocks noChangeAspect="1" noChangeArrowheads="1"/>
+                    </pic:cNvPicPr>
+                  </pic:nvPicPr>
+                  <pic:blipFill>
+                    <a:blip r:embed="rId13">
+                      <a:extLst>
+                        <a:ext uri="{28A0092B-C50C-407E-A947-70E740481C1C}">
+                          <a14:useLocalDpi xmlns:a14="http://schemas.microsoft.com/office/drawing/2010/main" val="0"/>
+                        </a:ext>
+                      </a:extLst>
+                    </a:blip>
+                    <a:srcRect/>
+                    <a:stretch>
+                      <a:fillRect/>
+                    </a:stretch>
+                  </pic:blipFill>
+                  <pic:spPr bwMode="auto">
+                    <a:xfrm>
+                      <a:off x="0" y="0"/>
+                      <a:ext cx="5834005" cy="522017"/>
+                    </a:xfrm>
+                    <a:prstGeom prst="rect">
+                      <a:avLst/>
+                    </a:prstGeom>
+                    <a:noFill/>
+                    <a:ln>
+                      <a:noFill/>
+                    </a:ln>
+                  </pic:spPr>
+                </pic:pic>
+              </a:graphicData>
+            </a:graphic>
+          </wp:inline>
+        </w:drawing>
+      </w:r>
+    </w:p>
     <w:p>
       <w:pPr>
         <w:suppressAutoHyphens w:val="0"/>
@@ -2639,84 +3032,66 @@
       <w:pPr>
         <w:pStyle w:val="Titre3"/>
       </w:pPr>
-      <w:bookmarkStart w:id="15" w:name="_Toc75558057"/>
-      <w:r>
-        <w:t>Le contenu</w:t>
+      <w:bookmarkStart w:id="15" w:name="_Toc69920855"/>
+      <w:bookmarkStart w:id="16" w:name="_Toc70159920"/>
+      <w:bookmarkStart w:id="17" w:name="_Toc75558058"/>
+      <w:r>
+        <w:t>Enjeux</w:t>
       </w:r>
       <w:bookmarkEnd w:id="15"/>
-    </w:p>
-    <w:p>
-      <w:pPr>
-        <w:ind w:firstLine="708"/>
-      </w:pPr>
-      <w:r>
-        <w:t>Tout le contenu de ce projet est libre d’utilisation.</w:t>
-      </w:r>
-    </w:p>
-    <w:p>
-      <w:pPr>
-        <w:pStyle w:val="Titre3"/>
-      </w:pPr>
-      <w:bookmarkStart w:id="16" w:name="_Toc69920855"/>
-      <w:bookmarkStart w:id="17" w:name="_Toc70159920"/>
-      <w:bookmarkStart w:id="18" w:name="_Toc75558058"/>
-      <w:r>
-        <w:t>Enjeux</w:t>
-      </w:r>
       <w:bookmarkEnd w:id="16"/>
       <w:bookmarkEnd w:id="17"/>
+    </w:p>
+    <w:p>
+      <w:pPr>
+        <w:ind w:firstLine="708"/>
+      </w:pPr>
+      <w:r>
+        <w:t>1.</w:t>
+      </w:r>
+      <w:r>
+        <w:t xml:space="preserve"> </w:t>
+      </w:r>
+      <w:r>
+        <w:t>Mise en avant du dieu (choisit aléatoirement à partir d’une base de données) que le joueur devra jouer.</w:t>
+      </w:r>
+    </w:p>
+    <w:p>
+      <w:pPr>
+        <w:ind w:firstLine="708"/>
+      </w:pPr>
+      <w:r>
+        <w:t>2.</w:t>
+      </w:r>
+      <w:r>
+        <w:t xml:space="preserve"> </w:t>
+      </w:r>
+      <w:r>
+        <w:t>Mise en avant des objets (choisit aléatoirement à partir d’une base de données) que le joueur devra acheter au cours de sa partie.</w:t>
+      </w:r>
+    </w:p>
+    <w:p>
+      <w:pPr>
+        <w:suppressAutoHyphens w:val="0"/>
+      </w:pPr>
+      <w:r>
+        <w:br w:type="page"/>
+      </w:r>
+    </w:p>
+    <w:p>
+      <w:pPr>
+        <w:ind w:firstLine="708"/>
+      </w:pPr>
+    </w:p>
+    <w:p>
+      <w:pPr>
+        <w:pStyle w:val="Titre2"/>
+      </w:pPr>
+      <w:bookmarkStart w:id="18" w:name="_Toc75558059"/>
+      <w:r>
+        <w:t>Inventaire technique</w:t>
+      </w:r>
       <w:bookmarkEnd w:id="18"/>
-    </w:p>
-    <w:p>
-      <w:pPr>
-        <w:ind w:firstLine="708"/>
-      </w:pPr>
-      <w:r>
-        <w:t>1.</w:t>
-      </w:r>
-      <w:r>
-        <w:t xml:space="preserve"> </w:t>
-      </w:r>
-      <w:r>
-        <w:t>Mise en avant du dieu (choisit aléatoirement à partir d’une base de données) que le joueur devra jouer.</w:t>
-      </w:r>
-    </w:p>
-    <w:p>
-      <w:pPr>
-        <w:ind w:firstLine="708"/>
-      </w:pPr>
-      <w:r>
-        <w:t>2.</w:t>
-      </w:r>
-      <w:r>
-        <w:t xml:space="preserve"> </w:t>
-      </w:r>
-      <w:r>
-        <w:t>Mise en avant des objets (choisit aléatoirement à partir d’une base de données) que le joueur devra acheter au cours de sa partie.</w:t>
-      </w:r>
-    </w:p>
-    <w:p>
-      <w:pPr>
-        <w:suppressAutoHyphens w:val="0"/>
-      </w:pPr>
-      <w:r>
-        <w:br w:type="page"/>
-      </w:r>
-    </w:p>
-    <w:p>
-      <w:pPr>
-        <w:ind w:firstLine="708"/>
-      </w:pPr>
-    </w:p>
-    <w:p>
-      <w:pPr>
-        <w:pStyle w:val="Titre2"/>
-      </w:pPr>
-      <w:bookmarkStart w:id="19" w:name="_Toc75558059"/>
-      <w:r>
-        <w:t>Inventaire technique</w:t>
-      </w:r>
-      <w:bookmarkEnd w:id="19"/>
     </w:p>
     <w:p/>
     <w:p>
@@ -2747,6 +3122,12 @@
         </w:rPr>
         <w:t>Utilisé pour la version statique du site web</w:t>
       </w:r>
+      <w:r>
+        <w:rPr>
+          <w:rFonts w:asciiTheme="minorHAnsi" w:hAnsiTheme="minorHAnsi" w:cstheme="minorHAnsi"/>
+        </w:rPr>
+        <w:t>.</w:t>
+      </w:r>
     </w:p>
     <w:p>
       <w:pPr>
@@ -2768,6 +3149,12 @@
         </w:rPr>
         <w:t>Pour l’habillage du site</w:t>
       </w:r>
+      <w:r>
+        <w:rPr>
+          <w:rFonts w:asciiTheme="minorHAnsi" w:hAnsiTheme="minorHAnsi" w:cstheme="minorHAnsi"/>
+        </w:rPr>
+        <w:t>.</w:t>
+      </w:r>
     </w:p>
     <w:p>
       <w:pPr>
@@ -2803,6 +3190,12 @@
         </w:rPr>
         <w:t>daction du dossier projet</w:t>
       </w:r>
+      <w:r>
+        <w:rPr>
+          <w:rFonts w:asciiTheme="minorHAnsi" w:hAnsiTheme="minorHAnsi" w:cstheme="minorHAnsi"/>
+        </w:rPr>
+        <w:t>.</w:t>
+      </w:r>
     </w:p>
     <w:p>
       <w:pPr>
@@ -2824,6 +3217,12 @@
         </w:rPr>
         <w:t>Utilisé pour rendre le site dynamique et pour la création des fonctions</w:t>
       </w:r>
+      <w:r>
+        <w:rPr>
+          <w:rFonts w:asciiTheme="minorHAnsi" w:hAnsiTheme="minorHAnsi" w:cstheme="minorHAnsi"/>
+        </w:rPr>
+        <w:t>.</w:t>
+      </w:r>
     </w:p>
     <w:p>
       <w:pPr>
@@ -2859,6 +3258,12 @@
         </w:rPr>
         <w:t>les différents test et l’optimisation du site</w:t>
       </w:r>
+      <w:r>
+        <w:rPr>
+          <w:rFonts w:asciiTheme="minorHAnsi" w:hAnsiTheme="minorHAnsi" w:cstheme="minorHAnsi"/>
+        </w:rPr>
+        <w:t>.</w:t>
+      </w:r>
     </w:p>
     <w:p>
       <w:pPr>
@@ -2888,6 +3293,12 @@
         </w:rPr>
         <w:t>L’éditeur de texte pour le développement du site</w:t>
       </w:r>
+      <w:r>
+        <w:rPr>
+          <w:rFonts w:asciiTheme="minorHAnsi" w:hAnsiTheme="minorHAnsi" w:cstheme="minorHAnsi"/>
+        </w:rPr>
+        <w:t>.</w:t>
+      </w:r>
     </w:p>
     <w:p>
       <w:pPr>
@@ -2901,13 +3312,13 @@
           <w:b/>
           <w:bCs/>
         </w:rPr>
-        <w:t xml:space="preserve">Trello : </w:t>
+        <w:t xml:space="preserve">Git : </w:t>
       </w:r>
       <w:r>
         <w:rPr>
           <w:rFonts w:asciiTheme="minorHAnsi" w:hAnsiTheme="minorHAnsi" w:cstheme="minorHAnsi"/>
         </w:rPr>
-        <w:t>Pour l’organisation du projet</w:t>
+        <w:t>Pour le contrôle des versions.</w:t>
       </w:r>
     </w:p>
     <w:p>
@@ -2916,16 +3327,37 @@
           <w:rFonts w:asciiTheme="minorHAnsi" w:hAnsiTheme="minorHAnsi" w:cstheme="minorHAnsi"/>
         </w:rPr>
       </w:pPr>
+      <w:r>
+        <w:rPr>
+          <w:rFonts w:ascii="Arial Rounded MT Bold" w:hAnsi="Arial Rounded MT Bold"/>
+          <w:b/>
+          <w:bCs/>
+        </w:rPr>
+        <w:t xml:space="preserve">GitHub : </w:t>
+      </w:r>
+      <w:r>
+        <w:rPr>
+          <w:rFonts w:asciiTheme="minorHAnsi" w:hAnsiTheme="minorHAnsi" w:cstheme="minorHAnsi"/>
+        </w:rPr>
+        <w:t>Pour le stockage dans le cloud.</w:t>
+      </w:r>
+    </w:p>
+    <w:p>
+      <w:pPr>
+        <w:rPr>
+          <w:rFonts w:asciiTheme="minorHAnsi" w:hAnsiTheme="minorHAnsi" w:cstheme="minorHAnsi"/>
+        </w:rPr>
+      </w:pPr>
     </w:p>
     <w:p>
       <w:pPr>
         <w:pStyle w:val="Titre2"/>
       </w:pPr>
-      <w:bookmarkStart w:id="20" w:name="_Toc75558060"/>
+      <w:bookmarkStart w:id="19" w:name="_Toc75558060"/>
       <w:r>
         <w:t>Web mobile</w:t>
       </w:r>
-      <w:bookmarkEnd w:id="20"/>
+      <w:bookmarkEnd w:id="19"/>
     </w:p>
     <w:p>
       <w:pPr>
@@ -2959,7 +3391,7 @@
                     </pic:cNvPicPr>
                   </pic:nvPicPr>
                   <pic:blipFill>
-                    <a:blip r:embed="rId10">
+                    <a:blip r:embed="rId14">
                       <a:extLst>
                         <a:ext uri="{28A0092B-C50C-407E-A947-70E740481C1C}">
                           <a14:useLocalDpi xmlns:a14="http://schemas.microsoft.com/office/drawing/2010/main" val="0"/>
@@ -3000,14 +3432,7 @@
         <w:ind w:firstLine="708"/>
       </w:pPr>
       <w:r>
-        <w:lastRenderedPageBreak/>
-        <w:t>De plus, 55.3% des utilisateur</w:t>
-      </w:r>
-      <w:r>
-        <w:t>s</w:t>
-      </w:r>
-      <w:r>
-        <w:t xml:space="preserve"> utilisent un appareil mobile. </w:t>
+        <w:t xml:space="preserve">De plus, 55.3% des utilisateurs utilisent un appareil mobile. </w:t>
       </w:r>
     </w:p>
     <w:p/>
@@ -3034,7 +3459,7 @@
                     </pic:cNvPicPr>
                   </pic:nvPicPr>
                   <pic:blipFill>
-                    <a:blip r:embed="rId11">
+                    <a:blip r:embed="rId15">
                       <a:extLst>
                         <a:ext uri="{28A0092B-C50C-407E-A947-70E740481C1C}">
                           <a14:useLocalDpi xmlns:a14="http://schemas.microsoft.com/office/drawing/2010/main" val="0"/>
@@ -3076,14 +3501,14 @@
       <w:pPr>
         <w:pStyle w:val="Titre1"/>
       </w:pPr>
-      <w:bookmarkStart w:id="21" w:name="_Toc69895562"/>
-      <w:bookmarkStart w:id="22" w:name="_Toc75558061"/>
+      <w:bookmarkStart w:id="20" w:name="_Toc69895562"/>
+      <w:bookmarkStart w:id="21" w:name="_Toc75558061"/>
       <w:r>
         <w:lastRenderedPageBreak/>
         <w:t>Objectif à atteindre</w:t>
       </w:r>
+      <w:bookmarkEnd w:id="20"/>
       <w:bookmarkEnd w:id="21"/>
-      <w:bookmarkEnd w:id="22"/>
     </w:p>
     <w:p>
       <w:pPr>
@@ -3151,13 +3576,13 @@
       <w:pPr>
         <w:pStyle w:val="Titre2"/>
       </w:pPr>
-      <w:bookmarkStart w:id="23" w:name="_Toc69895564"/>
-      <w:bookmarkStart w:id="24" w:name="_Toc75558062"/>
+      <w:bookmarkStart w:id="22" w:name="_Toc69895564"/>
+      <w:bookmarkStart w:id="23" w:name="_Toc75558062"/>
       <w:r>
         <w:t>Critères</w:t>
       </w:r>
+      <w:bookmarkEnd w:id="22"/>
       <w:bookmarkEnd w:id="23"/>
-      <w:bookmarkEnd w:id="24"/>
     </w:p>
     <w:p>
       <w:pPr>
@@ -3210,57 +3635,57 @@
       <w:pPr>
         <w:pStyle w:val="Titre1"/>
       </w:pPr>
-      <w:bookmarkStart w:id="25" w:name="_Toc75558063"/>
+      <w:bookmarkStart w:id="24" w:name="_Toc75558063"/>
       <w:r>
         <w:t>Présentation de l’application</w:t>
       </w:r>
+      <w:bookmarkEnd w:id="24"/>
+    </w:p>
+    <w:p>
+      <w:pPr>
+        <w:pStyle w:val="Titre2"/>
+      </w:pPr>
+      <w:bookmarkStart w:id="25" w:name="_Toc75558064"/>
+      <w:r>
+        <w:t>Objectif du projet</w:t>
+      </w:r>
       <w:bookmarkEnd w:id="25"/>
     </w:p>
+    <w:p/>
+    <w:p>
+      <w:r>
+        <w:t xml:space="preserve">Création d’un lecteur de musique grâce </w:t>
+      </w:r>
+      <w:proofErr w:type="spellStart"/>
+      <w:r>
+        <w:t>a</w:t>
+      </w:r>
+      <w:proofErr w:type="spellEnd"/>
+      <w:r>
+        <w:t xml:space="preserve"> des API de service de musique (Spotify pour commencer) avec un traitement des données (comme nos playlists) en base de données.</w:t>
+      </w:r>
+    </w:p>
+    <w:p>
+      <w:r>
+        <w:t>L’application étant un blog, actuellement, la page d’accueil présente les derniers articles postés, avec la possibilité de cliquer pour lire l’article au complet ainsi que de le commenter.</w:t>
+      </w:r>
+    </w:p>
+    <w:p/>
+    <w:p>
+      <w:r>
+        <w:t>Pour accéder à l’accueil, l’utilisateur doit se connecter sur son compte, s’il n’en possède pas, un lien est présent pour le créer.</w:t>
+      </w:r>
+    </w:p>
+    <w:p/>
     <w:p>
       <w:pPr>
         <w:pStyle w:val="Titre2"/>
       </w:pPr>
-      <w:bookmarkStart w:id="26" w:name="_Toc75558064"/>
-      <w:r>
-        <w:t>Objectif du projet</w:t>
+      <w:bookmarkStart w:id="26" w:name="_Toc75558065"/>
+      <w:r>
+        <w:t>Fonctionnalités attendues</w:t>
       </w:r>
       <w:bookmarkEnd w:id="26"/>
-    </w:p>
-    <w:p/>
-    <w:p>
-      <w:r>
-        <w:t xml:space="preserve">Création d’un lecteur de musique grâce </w:t>
-      </w:r>
-      <w:proofErr w:type="spellStart"/>
-      <w:r>
-        <w:t>a</w:t>
-      </w:r>
-      <w:proofErr w:type="spellEnd"/>
-      <w:r>
-        <w:t xml:space="preserve"> des API de service de musique (Spotify pour commencer) avec un traitement des données (comme nos playlists) en base de données.</w:t>
-      </w:r>
-    </w:p>
-    <w:p>
-      <w:r>
-        <w:t>L’application étant un blog, actuellement, la page d’accueil présente les derniers articles postés, avec la possibilité de cliquer pour lire l’article au complet ainsi que de le commenter.</w:t>
-      </w:r>
-    </w:p>
-    <w:p/>
-    <w:p>
-      <w:r>
-        <w:t>Pour accéder à l’accueil, l’utilisateur doit se connecter sur son compte, s’il n’en possède pas, un lien est présent pour le créer.</w:t>
-      </w:r>
-    </w:p>
-    <w:p/>
-    <w:p>
-      <w:pPr>
-        <w:pStyle w:val="Titre2"/>
-      </w:pPr>
-      <w:bookmarkStart w:id="27" w:name="_Toc75558065"/>
-      <w:r>
-        <w:t>Fonctionnalités attendues</w:t>
-      </w:r>
-      <w:bookmarkEnd w:id="27"/>
     </w:p>
     <w:p/>
     <w:p>
@@ -3286,11 +3711,11 @@
       <w:pPr>
         <w:pStyle w:val="Titre2"/>
       </w:pPr>
-      <w:bookmarkStart w:id="28" w:name="_Toc75558066"/>
+      <w:bookmarkStart w:id="27" w:name="_Toc75558066"/>
       <w:r>
         <w:t>Spécifications fonctionnelles</w:t>
       </w:r>
-      <w:bookmarkEnd w:id="28"/>
+      <w:bookmarkEnd w:id="27"/>
     </w:p>
     <w:p>
       <w:pPr>
@@ -3463,11 +3888,11 @@
       <w:pPr>
         <w:pStyle w:val="Titre1"/>
       </w:pPr>
-      <w:bookmarkStart w:id="29" w:name="_Toc75558067"/>
+      <w:bookmarkStart w:id="28" w:name="_Toc75558067"/>
       <w:r>
         <w:t>Maquette, conception de l’interface</w:t>
       </w:r>
-      <w:bookmarkEnd w:id="29"/>
+      <w:bookmarkEnd w:id="28"/>
     </w:p>
     <w:p>
       <w:pPr>
@@ -3494,7 +3919,7 @@
                     <pic:cNvPicPr/>
                   </pic:nvPicPr>
                   <pic:blipFill>
-                    <a:blip r:embed="rId12"/>
+                    <a:blip r:embed="rId16"/>
                     <a:srcRect/>
                     <a:stretch>
                       <a:fillRect/>
@@ -3551,7 +3976,7 @@
                     <pic:cNvPicPr/>
                   </pic:nvPicPr>
                   <pic:blipFill>
-                    <a:blip r:embed="rId13"/>
+                    <a:blip r:embed="rId17"/>
                     <a:srcRect/>
                     <a:stretch>
                       <a:fillRect/>
@@ -3603,11 +4028,11 @@
       <w:pPr>
         <w:pStyle w:val="Titre1"/>
       </w:pPr>
-      <w:bookmarkStart w:id="30" w:name="_Toc75558068"/>
+      <w:bookmarkStart w:id="29" w:name="_Toc75558068"/>
       <w:r>
         <w:t>Modèle de données</w:t>
       </w:r>
-      <w:bookmarkEnd w:id="30"/>
+      <w:bookmarkEnd w:id="29"/>
     </w:p>
     <w:p/>
     <w:p>
@@ -3629,7 +4054,7 @@
                     <pic:cNvPicPr/>
                   </pic:nvPicPr>
                   <pic:blipFill>
-                    <a:blip r:embed="rId14"/>
+                    <a:blip r:embed="rId18"/>
                     <a:srcRect/>
                     <a:stretch>
                       <a:fillRect/>
@@ -3817,11 +4242,11 @@
       <w:pPr>
         <w:pStyle w:val="Titre1"/>
       </w:pPr>
-      <w:bookmarkStart w:id="31" w:name="_Toc75558069"/>
+      <w:bookmarkStart w:id="30" w:name="_Toc75558069"/>
       <w:r>
         <w:t>Tests</w:t>
       </w:r>
-      <w:bookmarkEnd w:id="31"/>
+      <w:bookmarkEnd w:id="30"/>
     </w:p>
     <w:p>
       <w:r>
@@ -4573,7 +4998,7 @@
       </w:pPr>
     </w:p>
     <w:sectPr>
-      <w:footerReference w:type="default" r:id="rId15"/>
+      <w:footerReference w:type="default" r:id="rId19"/>
       <w:pgSz w:w="11906" w:h="16838"/>
       <w:pgMar w:top="1417" w:right="1417" w:bottom="1417" w:left="1417" w:header="708" w:footer="708" w:gutter="0"/>
       <w:pgNumType w:chapStyle="1"/>
@@ -6314,10 +6739,12 @@
     <w:rsid w:val="001D34A1"/>
     <w:rsid w:val="001D51BC"/>
     <w:rsid w:val="00664C20"/>
+    <w:rsid w:val="00702A31"/>
     <w:rsid w:val="008132C8"/>
     <w:rsid w:val="009D7EA7"/>
     <w:rsid w:val="00A24F28"/>
     <w:rsid w:val="00A57935"/>
+    <w:rsid w:val="00B97BBA"/>
     <w:rsid w:val="00CE050F"/>
   </w:rsids>
   <m:mathPr>

</xml_diff>

<commit_message>
Modif dossier + ajout du fichier bmpr
</commit_message>
<xml_diff>
--- a/ressources/Dossier Projet.docx
+++ b/ressources/Dossier Projet.docx
@@ -1892,23 +1892,7 @@
         <w:suppressAutoHyphens w:val="0"/>
       </w:pPr>
       <w:r>
-        <w:t xml:space="preserve">Lors de mon stage pour la société </w:t>
-      </w:r>
-      <w:proofErr w:type="spellStart"/>
-      <w:r>
-        <w:t>Ibloo</w:t>
-      </w:r>
-      <w:proofErr w:type="spellEnd"/>
-      <w:r>
-        <w:t xml:space="preserve"> (installateur de fibre optique depuis 2019, basé à Tours) j’ai eu pour projet de créer une fonction qui récupère dans un rayon de 100 mètres, les informations des bâtiments autour une coordonnée se situant dans un </w:t>
-      </w:r>
-      <w:proofErr w:type="spellStart"/>
-      <w:r>
-        <w:t>json</w:t>
-      </w:r>
-      <w:proofErr w:type="spellEnd"/>
-      <w:r>
-        <w:t>.</w:t>
+        <w:t>Lors de mon stage pour la société Ibloo (installateur de fibre optique depuis 2019, basé à Tours) j’ai eu pour projet de créer une fonction qui récupère dans un rayon de 100 mètres, les informations des bâtiments autour une coordonnée se situant dans un json.</w:t>
       </w:r>
     </w:p>
     <w:p>
@@ -1955,13 +1939,8 @@
         <w:t xml:space="preserve"> et édité</w:t>
       </w:r>
       <w:r>
-        <w:t xml:space="preserve"> par Hi-</w:t>
-      </w:r>
-      <w:proofErr w:type="spellStart"/>
-      <w:r>
-        <w:t>Rez</w:t>
-      </w:r>
-      <w:proofErr w:type="spellEnd"/>
+        <w:t xml:space="preserve"> par Hi-Rez</w:t>
+      </w:r>
     </w:p>
     <w:p>
       <w:pPr>
@@ -2047,15 +2026,7 @@
         <w:suppressAutoHyphens w:val="0"/>
       </w:pPr>
       <w:r>
-        <w:t xml:space="preserve">Ainsi, j’ai effectué le développement du site en commençant par la partie front, tout en respectant le </w:t>
-      </w:r>
-      <w:proofErr w:type="spellStart"/>
-      <w:r>
-        <w:t>mockup</w:t>
-      </w:r>
-      <w:proofErr w:type="spellEnd"/>
-      <w:r>
-        <w:t xml:space="preserve"> que j’avais mis en place.</w:t>
+        <w:t>Ainsi, j’ai effectué le développement du site en commençant par la partie front, tout en respectant le mockup que j’avais mis en place.</w:t>
       </w:r>
     </w:p>
     <w:p>
@@ -2073,15 +2044,7 @@
         <w:suppressAutoHyphens w:val="0"/>
       </w:pPr>
       <w:r>
-        <w:t>Ce dossier comprend donc : L’expression des besoins, les spécifications fonctionnelles, les spécifications techniques, les documents liés à la création du site (</w:t>
-      </w:r>
-      <w:proofErr w:type="spellStart"/>
-      <w:r>
-        <w:t>mockup</w:t>
-      </w:r>
-      <w:proofErr w:type="spellEnd"/>
-      <w:r>
-        <w:t>, arborescence, documentation…) et enfin, un extrait d’une documentation anglophone, que j’ai traduit moi- même, afin de l’utiliser pour la création de mon application.</w:t>
+        <w:t>Ce dossier comprend donc : L’expression des besoins, les spécifications fonctionnelles, les spécifications techniques, les documents liés à la création du site (mockup, arborescence, documentation…) et enfin, un extrait d’une documentation anglophone, que j’ai traduit moi- même, afin de l’utiliser pour la création de mon application.</w:t>
       </w:r>
     </w:p>
     <w:p>
@@ -2129,13 +2092,8 @@
       <w:pPr>
         <w:ind w:firstLine="708"/>
       </w:pPr>
-      <w:proofErr w:type="spellStart"/>
-      <w:r>
-        <w:t>Ibloo</w:t>
-      </w:r>
-      <w:proofErr w:type="spellEnd"/>
-      <w:r>
-        <w:t xml:space="preserve"> est une entreprise qui installe la fibre optique partout en France pour le particulier et le professionnel</w:t>
+      <w:r>
+        <w:t>Ibloo est une entreprise qui installe la fibre optique partout en France pour le particulier et le professionnel</w:t>
       </w:r>
       <w:r>
         <w:t xml:space="preserve"> depuis 2019</w:t>
@@ -2399,43 +2357,19 @@
           <w:rFonts w:asciiTheme="minorHAnsi" w:hAnsiTheme="minorHAnsi" w:cstheme="minorHAnsi"/>
         </w:rPr>
       </w:pPr>
-      <w:proofErr w:type="spellStart"/>
       <w:r>
         <w:rPr>
           <w:rFonts w:ascii="Arial Rounded MT Bold" w:hAnsi="Arial Rounded MT Bold"/>
           <w:b/>
           <w:bCs/>
         </w:rPr>
-        <w:t>Geo</w:t>
-      </w:r>
-      <w:proofErr w:type="spellEnd"/>
-      <w:r>
-        <w:rPr>
-          <w:rFonts w:ascii="Arial Rounded MT Bold" w:hAnsi="Arial Rounded MT Bold"/>
-          <w:b/>
-          <w:bCs/>
-        </w:rPr>
-        <w:t xml:space="preserve"> Data Viewer : </w:t>
+        <w:t xml:space="preserve">Geo Data Viewer : </w:t>
       </w:r>
       <w:r>
         <w:rPr>
           <w:rFonts w:asciiTheme="minorHAnsi" w:hAnsiTheme="minorHAnsi" w:cstheme="minorHAnsi"/>
         </w:rPr>
-        <w:t xml:space="preserve">Pour visualiser sur une </w:t>
-      </w:r>
-      <w:proofErr w:type="spellStart"/>
-      <w:r>
-        <w:rPr>
-          <w:rFonts w:asciiTheme="minorHAnsi" w:hAnsiTheme="minorHAnsi" w:cstheme="minorHAnsi"/>
-        </w:rPr>
-        <w:t>map</w:t>
-      </w:r>
-      <w:proofErr w:type="spellEnd"/>
-      <w:r>
-        <w:rPr>
-          <w:rFonts w:asciiTheme="minorHAnsi" w:hAnsiTheme="minorHAnsi" w:cstheme="minorHAnsi"/>
-        </w:rPr>
-        <w:t>.</w:t>
+        <w:t>Pour visualiser sur une map.</w:t>
       </w:r>
     </w:p>
     <w:p>
@@ -2507,6 +2441,11 @@
             </a:graphic>
           </wp:inline>
         </w:drawing>
+      </w:r>
+    </w:p>
+    <w:p>
+      <w:r>
+        <w:t>Pour ce projet je n’ai travaillé que sur une seule fonctionnalité et en Local. J’ai donc dû me servir d’un json de test au lieu d’avoir accès directement à l’API Géo-Gouv.</w:t>
       </w:r>
     </w:p>
     <w:p>
@@ -2567,23 +2506,7 @@
     </w:p>
     <w:p>
       <w:r>
-        <w:t xml:space="preserve">L’utilisateur rentre son adresse, l’API gouvernementale Géo-Gouv va alors envoyer un </w:t>
-      </w:r>
-      <w:proofErr w:type="spellStart"/>
-      <w:r>
-        <w:t>json</w:t>
-      </w:r>
-      <w:proofErr w:type="spellEnd"/>
-      <w:r>
-        <w:t xml:space="preserve"> avec des coordonnées qui corresponds à celle de l’adresse rentrer par l’utilisateur. Une fonction va ensuite récupérer les informations des bâtiments dans un rayon de 100 mètres. Suite à cela l’utilisateur verra sur une </w:t>
-      </w:r>
-      <w:proofErr w:type="spellStart"/>
-      <w:r>
-        <w:t>map</w:t>
-      </w:r>
-      <w:proofErr w:type="spellEnd"/>
-      <w:r>
-        <w:t xml:space="preserve"> les bâtiments et devra choisir son bâtiment. Une fonction va vérifier ensuite s’il est éligible à la fibre et renverra à l’utilisateur le résultat.</w:t>
+        <w:t>L’utilisateur rentre son adresse, l’API gouvernementale Géo-Gouv va alors envoyer un json avec des coordonnées qui corresponds à celle de l’adresse rentrer par l’utilisateur. Une fonction va ensuite récupérer les informations des bâtiments dans un rayon de 100 mètres. Suite à cela l’utilisateur verra sur une map les bâtiments et devra choisir son bâtiment. Une fonction va vérifier ensuite s’il est éligible à la fibre et renverra à l’utilisateur le résultat.</w:t>
       </w:r>
     </w:p>
     <w:p>
@@ -2653,23 +2576,7 @@
     <w:p>
       <w:r>
         <w:tab/>
-        <w:t xml:space="preserve">Je me suis servi de plusieurs documents afin d’apprendre le Python et pour exploiter des modules. Je vais donc donner comme exemple la documentation de la fonction </w:t>
-      </w:r>
-      <w:proofErr w:type="spellStart"/>
-      <w:r>
-        <w:t>Proj</w:t>
-      </w:r>
-      <w:proofErr w:type="spellEnd"/>
-      <w:r>
-        <w:t xml:space="preserve"> du module </w:t>
-      </w:r>
-      <w:proofErr w:type="spellStart"/>
-      <w:r>
-        <w:t>Pyproj</w:t>
-      </w:r>
-      <w:proofErr w:type="spellEnd"/>
-      <w:r>
-        <w:t>.</w:t>
+        <w:t>Je me suis servi de plusieurs documents afin d’apprendre le Python et pour exploiter des modules. Je vais donc donner comme exemple la documentation de la fonction Proj du module Pyproj.</w:t>
       </w:r>
     </w:p>
     <w:p>
@@ -2940,15 +2847,7 @@
         <w:t xml:space="preserve"> et édité</w:t>
       </w:r>
       <w:r>
-        <w:t xml:space="preserve"> par Hi-</w:t>
-      </w:r>
-      <w:proofErr w:type="spellStart"/>
-      <w:r>
-        <w:t>Rez</w:t>
-      </w:r>
-      <w:proofErr w:type="spellEnd"/>
-      <w:r>
-        <w:t xml:space="preserve"> Studios, le jeu est sorti le 25 mars 2014</w:t>
+        <w:t xml:space="preserve"> par Hi-Rez Studios, le jeu est sorti le 25 mars 2014</w:t>
       </w:r>
       <w:r>
         <w:t>. Ce jeu servira de support pour ce projet.</w:t>
@@ -3654,15 +3553,7 @@
     <w:p/>
     <w:p>
       <w:r>
-        <w:t xml:space="preserve">Création d’un lecteur de musique grâce </w:t>
-      </w:r>
-      <w:proofErr w:type="spellStart"/>
-      <w:r>
-        <w:t>a</w:t>
-      </w:r>
-      <w:proofErr w:type="spellEnd"/>
-      <w:r>
-        <w:t xml:space="preserve"> des API de service de musique (Spotify pour commencer) avec un traitement des données (comme nos playlists) en base de données.</w:t>
+        <w:t>Création d’un lecteur de musique grâce a des API de service de musique (Spotify pour commencer) avec un traitement des données (comme nos playlists) en base de données.</w:t>
       </w:r>
     </w:p>
     <w:p>
@@ -4105,7 +3996,6 @@
         </w:rPr>
         <w:t>La table « </w:t>
       </w:r>
-      <w:proofErr w:type="spellStart"/>
       <w:r>
         <w:rPr>
           <w:rFonts w:ascii="Times New Roman" w:hAnsi="Times New Roman"/>
@@ -4116,7 +4006,6 @@
         </w:rPr>
         <w:t>users</w:t>
       </w:r>
-      <w:proofErr w:type="spellEnd"/>
       <w:r>
         <w:rPr>
           <w:rFonts w:ascii="Times New Roman" w:hAnsi="Times New Roman"/>
@@ -4144,7 +4033,6 @@
         </w:rPr>
         <w:t>La table « </w:t>
       </w:r>
-      <w:proofErr w:type="spellStart"/>
       <w:r>
         <w:rPr>
           <w:rFonts w:ascii="Times New Roman" w:hAnsi="Times New Roman"/>
@@ -4155,7 +4043,6 @@
         </w:rPr>
         <w:t>roles</w:t>
       </w:r>
-      <w:proofErr w:type="spellEnd"/>
       <w:r>
         <w:rPr>
           <w:rFonts w:ascii="Times New Roman" w:hAnsi="Times New Roman"/>
@@ -4167,39 +4054,7 @@
     </w:p>
     <w:p>
       <w:r>
-        <w:t xml:space="preserve">Les deux tables sont reliées via une clé primaire </w:t>
-      </w:r>
-      <w:proofErr w:type="spellStart"/>
-      <w:r>
-        <w:t>id_role</w:t>
-      </w:r>
-      <w:proofErr w:type="spellEnd"/>
-      <w:r>
-        <w:t xml:space="preserve"> (dans la table </w:t>
-      </w:r>
-      <w:proofErr w:type="spellStart"/>
-      <w:r>
-        <w:t>roles</w:t>
-      </w:r>
-      <w:proofErr w:type="spellEnd"/>
-      <w:r>
-        <w:t xml:space="preserve">) à une clé étrangère </w:t>
-      </w:r>
-      <w:proofErr w:type="spellStart"/>
-      <w:r>
-        <w:t>id_role</w:t>
-      </w:r>
-      <w:proofErr w:type="spellEnd"/>
-      <w:r>
-        <w:t xml:space="preserve"> (dans la table </w:t>
-      </w:r>
-      <w:proofErr w:type="spellStart"/>
-      <w:r>
-        <w:t>users</w:t>
-      </w:r>
-      <w:proofErr w:type="spellEnd"/>
-      <w:r>
-        <w:t>).</w:t>
+        <w:t>Les deux tables sont reliées via une clé primaire id_role (dans la table roles) à une clé étrangère id_role (dans la table users).</w:t>
       </w:r>
     </w:p>
     <w:p>
@@ -6744,6 +6599,7 @@
     <w:rsid w:val="009D7EA7"/>
     <w:rsid w:val="00A24F28"/>
     <w:rsid w:val="00A57935"/>
+    <w:rsid w:val="00B13CEB"/>
     <w:rsid w:val="00B97BBA"/>
     <w:rsid w:val="00CE050F"/>
   </w:rsids>

</xml_diff>

<commit_message>
grid + vérification BDD
</commit_message>
<xml_diff>
--- a/ressources/Dossier Projet.docx
+++ b/ressources/Dossier Projet.docx
@@ -1892,7 +1892,23 @@
         <w:suppressAutoHyphens w:val="0"/>
       </w:pPr>
       <w:r>
-        <w:t>Lors de mon stage pour la société Ibloo (installateur de fibre optique depuis 2019, basé à Tours) j’ai eu pour projet de créer une fonction qui récupère dans un rayon de 100 mètres, les informations des bâtiments autour une coordonnée se situant dans un json.</w:t>
+        <w:t xml:space="preserve">Lors de mon stage pour la société </w:t>
+      </w:r>
+      <w:proofErr w:type="spellStart"/>
+      <w:r>
+        <w:t>Ibloo</w:t>
+      </w:r>
+      <w:proofErr w:type="spellEnd"/>
+      <w:r>
+        <w:t xml:space="preserve"> (installateur de fibre optique depuis 2019, basé à Tours) j’ai eu pour projet de créer une fonction qui récupère dans un rayon de 100 mètres, les informations des bâtiments autour une coordonnée se situant dans un </w:t>
+      </w:r>
+      <w:proofErr w:type="spellStart"/>
+      <w:r>
+        <w:t>json</w:t>
+      </w:r>
+      <w:proofErr w:type="spellEnd"/>
+      <w:r>
+        <w:t>.</w:t>
       </w:r>
     </w:p>
     <w:p>
@@ -1939,8 +1955,13 @@
         <w:t xml:space="preserve"> et édité</w:t>
       </w:r>
       <w:r>
-        <w:t xml:space="preserve"> par Hi-Rez</w:t>
-      </w:r>
+        <w:t xml:space="preserve"> par Hi-</w:t>
+      </w:r>
+      <w:proofErr w:type="spellStart"/>
+      <w:r>
+        <w:t>Rez</w:t>
+      </w:r>
+      <w:proofErr w:type="spellEnd"/>
     </w:p>
     <w:p>
       <w:pPr>
@@ -2026,7 +2047,15 @@
         <w:suppressAutoHyphens w:val="0"/>
       </w:pPr>
       <w:r>
-        <w:t>Ainsi, j’ai effectué le développement du site en commençant par la partie front, tout en respectant le mockup que j’avais mis en place.</w:t>
+        <w:t xml:space="preserve">Ainsi, j’ai effectué le développement du site en commençant par la partie front, tout en respectant le </w:t>
+      </w:r>
+      <w:proofErr w:type="spellStart"/>
+      <w:r>
+        <w:t>mockup</w:t>
+      </w:r>
+      <w:proofErr w:type="spellEnd"/>
+      <w:r>
+        <w:t xml:space="preserve"> que j’avais mis en place.</w:t>
       </w:r>
     </w:p>
     <w:p>
@@ -2044,7 +2073,15 @@
         <w:suppressAutoHyphens w:val="0"/>
       </w:pPr>
       <w:r>
-        <w:t>Ce dossier comprend donc : L’expression des besoins, les spécifications fonctionnelles, les spécifications techniques, les documents liés à la création du site (mockup, arborescence, documentation…) et enfin, un extrait d’une documentation anglophone, que j’ai traduit moi- même, afin de l’utiliser pour la création de mon application.</w:t>
+        <w:t>Ce dossier comprend donc : L’expression des besoins, les spécifications fonctionnelles, les spécifications techniques, les documents liés à la création du site (</w:t>
+      </w:r>
+      <w:proofErr w:type="spellStart"/>
+      <w:r>
+        <w:t>mockup</w:t>
+      </w:r>
+      <w:proofErr w:type="spellEnd"/>
+      <w:r>
+        <w:t>, arborescence, documentation…) et enfin, un extrait d’une documentation anglophone, que j’ai traduit moi- même, afin de l’utiliser pour la création de mon application.</w:t>
       </w:r>
     </w:p>
     <w:p>
@@ -2092,8 +2129,13 @@
       <w:pPr>
         <w:ind w:firstLine="708"/>
       </w:pPr>
-      <w:r>
-        <w:t>Ibloo est une entreprise qui installe la fibre optique partout en France pour le particulier et le professionnel</w:t>
+      <w:proofErr w:type="spellStart"/>
+      <w:r>
+        <w:t>Ibloo</w:t>
+      </w:r>
+      <w:proofErr w:type="spellEnd"/>
+      <w:r>
+        <w:t xml:space="preserve"> est une entreprise qui installe la fibre optique partout en France pour le particulier et le professionnel</w:t>
       </w:r>
       <w:r>
         <w:t xml:space="preserve"> depuis 2019</w:t>
@@ -2357,19 +2399,43 @@
           <w:rFonts w:asciiTheme="minorHAnsi" w:hAnsiTheme="minorHAnsi" w:cstheme="minorHAnsi"/>
         </w:rPr>
       </w:pPr>
+      <w:proofErr w:type="spellStart"/>
       <w:r>
         <w:rPr>
           <w:rFonts w:ascii="Arial Rounded MT Bold" w:hAnsi="Arial Rounded MT Bold"/>
           <w:b/>
           <w:bCs/>
         </w:rPr>
-        <w:t xml:space="preserve">Geo Data Viewer : </w:t>
+        <w:t>Geo</w:t>
+      </w:r>
+      <w:proofErr w:type="spellEnd"/>
+      <w:r>
+        <w:rPr>
+          <w:rFonts w:ascii="Arial Rounded MT Bold" w:hAnsi="Arial Rounded MT Bold"/>
+          <w:b/>
+          <w:bCs/>
+        </w:rPr>
+        <w:t xml:space="preserve"> Data Viewer : </w:t>
       </w:r>
       <w:r>
         <w:rPr>
           <w:rFonts w:asciiTheme="minorHAnsi" w:hAnsiTheme="minorHAnsi" w:cstheme="minorHAnsi"/>
         </w:rPr>
-        <w:t>Pour visualiser sur une map.</w:t>
+        <w:t xml:space="preserve">Pour visualiser sur une </w:t>
+      </w:r>
+      <w:proofErr w:type="spellStart"/>
+      <w:r>
+        <w:rPr>
+          <w:rFonts w:asciiTheme="minorHAnsi" w:hAnsiTheme="minorHAnsi" w:cstheme="minorHAnsi"/>
+        </w:rPr>
+        <w:t>map</w:t>
+      </w:r>
+      <w:proofErr w:type="spellEnd"/>
+      <w:r>
+        <w:rPr>
+          <w:rFonts w:asciiTheme="minorHAnsi" w:hAnsiTheme="minorHAnsi" w:cstheme="minorHAnsi"/>
+        </w:rPr>
+        <w:t>.</w:t>
       </w:r>
     </w:p>
     <w:p>
@@ -2445,7 +2511,15 @@
     </w:p>
     <w:p>
       <w:r>
-        <w:t>Pour ce projet je n’ai travaillé que sur une seule fonctionnalité et en Local. J’ai donc dû me servir d’un json de test au lieu d’avoir accès directement à l’API Géo-Gouv.</w:t>
+        <w:t xml:space="preserve">Pour ce projet je n’ai travaillé que sur une seule fonctionnalité et en Local. J’ai donc dû me servir d’un </w:t>
+      </w:r>
+      <w:proofErr w:type="spellStart"/>
+      <w:r>
+        <w:t>json</w:t>
+      </w:r>
+      <w:proofErr w:type="spellEnd"/>
+      <w:r>
+        <w:t xml:space="preserve"> de test au lieu d’avoir accès directement à l’API Géo-Gouv.</w:t>
       </w:r>
     </w:p>
     <w:p>
@@ -2506,19 +2580,64 @@
     </w:p>
     <w:p>
       <w:r>
-        <w:t>L’utilisateur rentre son adresse, l’API gouvernementale Géo-Gouv va alors envoyer un json avec des coordonnées qui corresponds à celle de l’adresse rentrer par l’utilisateur. Une fonction va ensuite récupérer les informations des bâtiments dans un rayon de 100 mètres. Suite à cela l’utilisateur verra sur une map les bâtiments et devra choisir son bâtiment. Une fonction va vérifier ensuite s’il est éligible à la fibre et renverra à l’utilisateur le résultat.</w:t>
-      </w:r>
-    </w:p>
-    <w:p>
-      <w:r>
+        <w:t xml:space="preserve">L’utilisateur rentre son adresse, l’API gouvernementale Géo-Gouv va alors envoyer un </w:t>
+      </w:r>
+      <w:proofErr w:type="spellStart"/>
+      <w:r>
+        <w:t>json</w:t>
+      </w:r>
+      <w:proofErr w:type="spellEnd"/>
+      <w:r>
+        <w:t xml:space="preserve"> avec des coordonnées qui corresponds à celle de l’adresse rentrer par l’utilisateur. Une fonction va ensuite récupérer les informations des bâtiments dans un rayon de 100 mètres. Suite à cela l’utilisateur verra sur une </w:t>
+      </w:r>
+      <w:proofErr w:type="spellStart"/>
+      <w:r>
+        <w:t>map</w:t>
+      </w:r>
+      <w:proofErr w:type="spellEnd"/>
+      <w:r>
+        <w:t xml:space="preserve"> les bâtiments et devra choisir son bâtiment. Une fonction va vérifier ensuite s’il est éligible à la fibre et renverra à l’utilisateur le résultat.</w:t>
+      </w:r>
+    </w:p>
+    <w:p>
+      <w:pPr>
+        <w:suppressAutoHyphens w:val="0"/>
         <w:rPr>
           <w:noProof/>
         </w:rPr>
+      </w:pPr>
+      <w:r>
+        <w:rPr>
+          <w:noProof/>
+        </w:rPr>
+        <w:br w:type="page"/>
+      </w:r>
+    </w:p>
+    <w:p>
+      <w:pPr>
+        <w:pStyle w:val="Titre2"/>
+        <w:rPr>
+          <w:noProof/>
+        </w:rPr>
+      </w:pPr>
+      <w:r>
+        <w:rPr>
+          <w:noProof/>
+        </w:rPr>
+        <w:lastRenderedPageBreak/>
+        <w:t>Algorithme du script</w:t>
+      </w:r>
+    </w:p>
+    <w:p>
+      <w:r>
+        <w:rPr>
+          <w:noProof/>
+        </w:rPr>
         <w:drawing>
-          <wp:inline distT="0" distB="0" distL="0" distR="0" wp14:anchorId="2CB1F9BA" wp14:editId="7260A0A8">
-            <wp:extent cx="5255136" cy="4079020"/>
-            <wp:effectExtent l="0" t="0" r="3175" b="0"/>
-            <wp:docPr id="9" name="Image 9"/>
+          <wp:inline distT="0" distB="0" distL="0" distR="0" wp14:anchorId="4E606E84" wp14:editId="2522CD8F">
+            <wp:extent cx="5032578" cy="4324350"/>
+            <wp:effectExtent l="0" t="0" r="0" b="0"/>
+            <wp:docPr id="10" name="Image 10"/>
             <wp:cNvGraphicFramePr>
               <a:graphicFrameLocks xmlns:a="http://schemas.openxmlformats.org/drawingml/2006/main" noChangeAspect="1"/>
             </wp:cNvGraphicFramePr>
@@ -2547,7 +2666,7 @@
                   <pic:spPr bwMode="auto">
                     <a:xfrm>
                       <a:off x="0" y="0"/>
-                      <a:ext cx="5269279" cy="4089998"/>
+                      <a:ext cx="5043959" cy="4334130"/>
                     </a:xfrm>
                     <a:prstGeom prst="rect">
                       <a:avLst/>
@@ -2565,18 +2684,97 @@
       </w:r>
     </w:p>
     <w:p>
+      <w:r>
+        <w:rPr>
+          <w:noProof/>
+        </w:rPr>
+        <w:drawing>
+          <wp:inline distT="0" distB="0" distL="0" distR="0" wp14:anchorId="59A9FB8D" wp14:editId="3021FEE0">
+            <wp:extent cx="4557177" cy="2952750"/>
+            <wp:effectExtent l="0" t="0" r="0" b="0"/>
+            <wp:docPr id="14" name="Image 14"/>
+            <wp:cNvGraphicFramePr>
+              <a:graphicFrameLocks xmlns:a="http://schemas.openxmlformats.org/drawingml/2006/main" noChangeAspect="1"/>
+            </wp:cNvGraphicFramePr>
+            <a:graphic xmlns:a="http://schemas.openxmlformats.org/drawingml/2006/main">
+              <a:graphicData uri="http://schemas.openxmlformats.org/drawingml/2006/picture">
+                <pic:pic xmlns:pic="http://schemas.openxmlformats.org/drawingml/2006/picture">
+                  <pic:nvPicPr>
+                    <pic:cNvPr id="0" name="Picture 2"/>
+                    <pic:cNvPicPr>
+                      <a:picLocks noChangeAspect="1" noChangeArrowheads="1"/>
+                    </pic:cNvPicPr>
+                  </pic:nvPicPr>
+                  <pic:blipFill>
+                    <a:blip r:embed="rId11">
+                      <a:extLst>
+                        <a:ext uri="{28A0092B-C50C-407E-A947-70E740481C1C}">
+                          <a14:useLocalDpi xmlns:a14="http://schemas.microsoft.com/office/drawing/2010/main" val="0"/>
+                        </a:ext>
+                      </a:extLst>
+                    </a:blip>
+                    <a:srcRect/>
+                    <a:stretch>
+                      <a:fillRect/>
+                    </a:stretch>
+                  </pic:blipFill>
+                  <pic:spPr bwMode="auto">
+                    <a:xfrm>
+                      <a:off x="0" y="0"/>
+                      <a:ext cx="4579503" cy="2967216"/>
+                    </a:xfrm>
+                    <a:prstGeom prst="rect">
+                      <a:avLst/>
+                    </a:prstGeom>
+                    <a:noFill/>
+                    <a:ln>
+                      <a:noFill/>
+                    </a:ln>
+                  </pic:spPr>
+                </pic:pic>
+              </a:graphicData>
+            </a:graphic>
+          </wp:inline>
+        </w:drawing>
+      </w:r>
+    </w:p>
+    <w:p>
+      <w:pPr>
+        <w:suppressAutoHyphens w:val="0"/>
+      </w:pPr>
+      <w:r>
+        <w:br w:type="page"/>
+      </w:r>
+    </w:p>
+    <w:p/>
+    <w:p>
       <w:pPr>
         <w:pStyle w:val="Titre2"/>
       </w:pPr>
       <w:r>
-        <w:lastRenderedPageBreak/>
         <w:t>Exemple de document en anglais</w:t>
       </w:r>
     </w:p>
     <w:p>
       <w:r>
         <w:tab/>
-        <w:t>Je me suis servi de plusieurs documents afin d’apprendre le Python et pour exploiter des modules. Je vais donc donner comme exemple la documentation de la fonction Proj du module Pyproj.</w:t>
+        <w:t xml:space="preserve">Je me suis servi de plusieurs documents afin d’apprendre le Python et pour exploiter des modules. Je vais donc donner comme exemple la documentation de la fonction </w:t>
+      </w:r>
+      <w:proofErr w:type="spellStart"/>
+      <w:r>
+        <w:t>Proj</w:t>
+      </w:r>
+      <w:proofErr w:type="spellEnd"/>
+      <w:r>
+        <w:t xml:space="preserve"> du module </w:t>
+      </w:r>
+      <w:proofErr w:type="spellStart"/>
+      <w:r>
+        <w:t>Pyproj</w:t>
+      </w:r>
+      <w:proofErr w:type="spellEnd"/>
+      <w:r>
+        <w:t>.</w:t>
       </w:r>
     </w:p>
     <w:p>
@@ -2605,7 +2803,7 @@
                     </pic:cNvPicPr>
                   </pic:nvPicPr>
                   <pic:blipFill>
-                    <a:blip r:embed="rId11">
+                    <a:blip r:embed="rId12">
                       <a:extLst>
                         <a:ext uri="{28A0092B-C50C-407E-A947-70E740481C1C}">
                           <a14:useLocalDpi xmlns:a14="http://schemas.microsoft.com/office/drawing/2010/main" val="0"/>
@@ -2665,7 +2863,6 @@
           <w:i/>
           <w:iCs/>
         </w:rPr>
-        <w:lastRenderedPageBreak/>
         <w:t>Variable de préparation à la conversion</w:t>
       </w:r>
     </w:p>
@@ -2692,7 +2889,7 @@
                     </pic:cNvPicPr>
                   </pic:nvPicPr>
                   <pic:blipFill>
-                    <a:blip r:embed="rId12">
+                    <a:blip r:embed="rId13">
                       <a:extLst>
                         <a:ext uri="{28A0092B-C50C-407E-A947-70E740481C1C}">
                           <a14:useLocalDpi xmlns:a14="http://schemas.microsoft.com/office/drawing/2010/main" val="0"/>
@@ -2762,7 +2959,7 @@
                     </pic:cNvPicPr>
                   </pic:nvPicPr>
                   <pic:blipFill>
-                    <a:blip r:embed="rId13">
+                    <a:blip r:embed="rId14">
                       <a:extLst>
                         <a:ext uri="{28A0092B-C50C-407E-A947-70E740481C1C}">
                           <a14:useLocalDpi xmlns:a14="http://schemas.microsoft.com/office/drawing/2010/main" val="0"/>
@@ -2847,7 +3044,15 @@
         <w:t xml:space="preserve"> et édité</w:t>
       </w:r>
       <w:r>
-        <w:t xml:space="preserve"> par Hi-Rez Studios, le jeu est sorti le 25 mars 2014</w:t>
+        <w:t xml:space="preserve"> par Hi-</w:t>
+      </w:r>
+      <w:proofErr w:type="spellStart"/>
+      <w:r>
+        <w:t>Rez</w:t>
+      </w:r>
+      <w:proofErr w:type="spellEnd"/>
+      <w:r>
+        <w:t xml:space="preserve"> Studios, le jeu est sorti le 25 mars 2014</w:t>
       </w:r>
       <w:r>
         <w:t>. Ce jeu servira de support pour ce projet.</w:t>
@@ -3290,7 +3495,7 @@
                     </pic:cNvPicPr>
                   </pic:nvPicPr>
                   <pic:blipFill>
-                    <a:blip r:embed="rId14">
+                    <a:blip r:embed="rId15">
                       <a:extLst>
                         <a:ext uri="{28A0092B-C50C-407E-A947-70E740481C1C}">
                           <a14:useLocalDpi xmlns:a14="http://schemas.microsoft.com/office/drawing/2010/main" val="0"/>
@@ -3358,7 +3563,7 @@
                     </pic:cNvPicPr>
                   </pic:nvPicPr>
                   <pic:blipFill>
-                    <a:blip r:embed="rId15">
+                    <a:blip r:embed="rId16">
                       <a:extLst>
                         <a:ext uri="{28A0092B-C50C-407E-A947-70E740481C1C}">
                           <a14:useLocalDpi xmlns:a14="http://schemas.microsoft.com/office/drawing/2010/main" val="0"/>
@@ -3421,6 +3626,7 @@
     </w:p>
     <w:p>
       <w:pPr>
+        <w:ind w:firstLine="708"/>
         <w:jc w:val="both"/>
         <w:rPr>
           <w:rFonts w:ascii="Times New Roman" w:hAnsi="Times New Roman"/>
@@ -3553,7 +3759,15 @@
     <w:p/>
     <w:p>
       <w:r>
-        <w:t>Création d’un lecteur de musique grâce a des API de service de musique (Spotify pour commencer) avec un traitement des données (comme nos playlists) en base de données.</w:t>
+        <w:t xml:space="preserve">Création d’un lecteur de musique grâce </w:t>
+      </w:r>
+      <w:proofErr w:type="spellStart"/>
+      <w:r>
+        <w:t>a</w:t>
+      </w:r>
+      <w:proofErr w:type="spellEnd"/>
+      <w:r>
+        <w:t xml:space="preserve"> des API de service de musique (Spotify pour commencer) avec un traitement des données (comme nos playlists) en base de données.</w:t>
       </w:r>
     </w:p>
     <w:p>
@@ -3810,7 +4024,7 @@
                     <pic:cNvPicPr/>
                   </pic:nvPicPr>
                   <pic:blipFill>
-                    <a:blip r:embed="rId16"/>
+                    <a:blip r:embed="rId17"/>
                     <a:srcRect/>
                     <a:stretch>
                       <a:fillRect/>
@@ -3867,7 +4081,7 @@
                     <pic:cNvPicPr/>
                   </pic:nvPicPr>
                   <pic:blipFill>
-                    <a:blip r:embed="rId17"/>
+                    <a:blip r:embed="rId18"/>
                     <a:srcRect/>
                     <a:stretch>
                       <a:fillRect/>
@@ -3945,7 +4159,7 @@
                     <pic:cNvPicPr/>
                   </pic:nvPicPr>
                   <pic:blipFill>
-                    <a:blip r:embed="rId18"/>
+                    <a:blip r:embed="rId19"/>
                     <a:srcRect/>
                     <a:stretch>
                       <a:fillRect/>
@@ -3996,6 +4210,7 @@
         </w:rPr>
         <w:t>La table « </w:t>
       </w:r>
+      <w:proofErr w:type="spellStart"/>
       <w:r>
         <w:rPr>
           <w:rFonts w:ascii="Times New Roman" w:hAnsi="Times New Roman"/>
@@ -4006,6 +4221,7 @@
         </w:rPr>
         <w:t>users</w:t>
       </w:r>
+      <w:proofErr w:type="spellEnd"/>
       <w:r>
         <w:rPr>
           <w:rFonts w:ascii="Times New Roman" w:hAnsi="Times New Roman"/>
@@ -4033,6 +4249,7 @@
         </w:rPr>
         <w:t>La table « </w:t>
       </w:r>
+      <w:proofErr w:type="spellStart"/>
       <w:r>
         <w:rPr>
           <w:rFonts w:ascii="Times New Roman" w:hAnsi="Times New Roman"/>
@@ -4043,6 +4260,7 @@
         </w:rPr>
         <w:t>roles</w:t>
       </w:r>
+      <w:proofErr w:type="spellEnd"/>
       <w:r>
         <w:rPr>
           <w:rFonts w:ascii="Times New Roman" w:hAnsi="Times New Roman"/>
@@ -4054,7 +4272,39 @@
     </w:p>
     <w:p>
       <w:r>
-        <w:t>Les deux tables sont reliées via une clé primaire id_role (dans la table roles) à une clé étrangère id_role (dans la table users).</w:t>
+        <w:t xml:space="preserve">Les deux tables sont reliées via une clé primaire </w:t>
+      </w:r>
+      <w:proofErr w:type="spellStart"/>
+      <w:r>
+        <w:t>id_role</w:t>
+      </w:r>
+      <w:proofErr w:type="spellEnd"/>
+      <w:r>
+        <w:t xml:space="preserve"> (dans la table </w:t>
+      </w:r>
+      <w:proofErr w:type="spellStart"/>
+      <w:r>
+        <w:t>roles</w:t>
+      </w:r>
+      <w:proofErr w:type="spellEnd"/>
+      <w:r>
+        <w:t xml:space="preserve">) à une clé étrangère </w:t>
+      </w:r>
+      <w:proofErr w:type="spellStart"/>
+      <w:r>
+        <w:t>id_role</w:t>
+      </w:r>
+      <w:proofErr w:type="spellEnd"/>
+      <w:r>
+        <w:t xml:space="preserve"> (dans la table </w:t>
+      </w:r>
+      <w:proofErr w:type="spellStart"/>
+      <w:r>
+        <w:t>users</w:t>
+      </w:r>
+      <w:proofErr w:type="spellEnd"/>
+      <w:r>
+        <w:t>).</w:t>
       </w:r>
     </w:p>
     <w:p>
@@ -4853,7 +5103,7 @@
       </w:pPr>
     </w:p>
     <w:sectPr>
-      <w:footerReference w:type="default" r:id="rId19"/>
+      <w:footerReference w:type="default" r:id="rId20"/>
       <w:pgSz w:w="11906" w:h="16838"/>
       <w:pgMar w:top="1417" w:right="1417" w:bottom="1417" w:left="1417" w:header="708" w:footer="708" w:gutter="0"/>
       <w:pgNumType w:chapStyle="1"/>
@@ -6596,6 +6846,7 @@
     <w:rsid w:val="00664C20"/>
     <w:rsid w:val="00702A31"/>
     <w:rsid w:val="008132C8"/>
+    <w:rsid w:val="008C1928"/>
     <w:rsid w:val="009D7EA7"/>
     <w:rsid w:val="00A24F28"/>
     <w:rsid w:val="00A57935"/>

</xml_diff>